<commit_message>
Add another country for testing purposes
</commit_message>
<xml_diff>
--- a/JSONExample.docx
+++ b/JSONExample.docx
@@ -75,6 +75,91 @@
       <w:proofErr w:type="spellStart"/>
       <w:r>
         <w:t>hu.svg</w:t>
+      </w:r>
+      <w:proofErr w:type="spellEnd"/>
+      <w:r>
+        <w:t>"</w:t>
+      </w:r>
+    </w:p>
+    <w:p>
+      <w:r>
+        <w:t>}</w:t>
+      </w:r>
+    </w:p>
+    <w:p/>
+    <w:p>
+      <w:r>
+        <w:t>{</w:t>
+      </w:r>
+    </w:p>
+    <w:p>
+      <w:r>
+        <w:t xml:space="preserve">    "name": "Côte d’Ivoire",</w:t>
+      </w:r>
+    </w:p>
+    <w:p>
+      <w:r>
+        <w:t xml:space="preserve">    "capital": "Yamoussoukro",</w:t>
+      </w:r>
+    </w:p>
+    <w:p>
+      <w:r>
+        <w:t xml:space="preserve">    "region": "Africa",</w:t>
+      </w:r>
+    </w:p>
+    <w:p>
+      <w:r>
+        <w:t xml:space="preserve">    "population": 28400000,</w:t>
+      </w:r>
+    </w:p>
+    <w:p>
+      <w:r>
+        <w:t xml:space="preserve">    "area": 322463,</w:t>
+      </w:r>
+    </w:p>
+    <w:p>
+      <w:r>
+        <w:t xml:space="preserve">    "language": "French",</w:t>
+      </w:r>
+    </w:p>
+    <w:p>
+      <w:r>
+        <w:t xml:space="preserve">    "currency": "West African CFA franc",</w:t>
+      </w:r>
+    </w:p>
+    <w:p>
+      <w:r>
+        <w:t xml:space="preserve">    "</w:t>
+      </w:r>
+      <w:proofErr w:type="spellStart"/>
+      <w:r>
+        <w:t>gdp</w:t>
+      </w:r>
+      <w:proofErr w:type="spellEnd"/>
+      <w:r>
+        <w:t>": 70000000000,</w:t>
+      </w:r>
+    </w:p>
+    <w:p>
+      <w:r>
+        <w:t xml:space="preserve">    "description": "Côte d’Ivoire, also known as Ivory Coast, is a West African country known for its cocoa production, vibrant culture, and economic growth.",</w:t>
+      </w:r>
+    </w:p>
+    <w:p>
+      <w:r>
+        <w:t xml:space="preserve">    "</w:t>
+      </w:r>
+      <w:proofErr w:type="spellStart"/>
+      <w:r>
+        <w:t>flag_url</w:t>
+      </w:r>
+      <w:proofErr w:type="spellEnd"/>
+      <w:r>
+        <w:t>": "https://flagcdn.com/</w:t>
+      </w:r>
+      <w:proofErr w:type="spellStart"/>
+      <w:r>
+        <w:t>ci.svg</w:t>
       </w:r>
       <w:proofErr w:type="spellEnd"/>
       <w:r>
@@ -699,6 +784,7 @@
   <w:style w:type="character" w:default="1" w:styleId="DefaultParagraphFont">
     <w:name w:val="Default Paragraph Font"/>
     <w:uiPriority w:val="1"/>
+    <w:semiHidden/>
     <w:unhideWhenUsed/>
   </w:style>
   <w:style w:type="table" w:default="1" w:styleId="TableNormal">

</xml_diff>